<commit_message>
[Finalize] Order Processing use case
</commit_message>
<xml_diff>
--- a/docs/[UC] Order Processing - Online.docx
+++ b/docs/[UC] Order Processing - Online.docx
@@ -1214,7 +1214,25 @@
                 <w:bCs/>
                 <w:lang w:val="en-GB"/>
               </w:rPr>
-              <w:t>b. The customer’s order exceeds 250DKK.</w:t>
+              <w:t>b. The customer’s order exceeds 2</w:t>
+            </w:r>
+            <w:r>
+              <w:rPr>
+                <w:rFonts w:cstheme="minorHAnsi"/>
+                <w:b/>
+                <w:bCs/>
+                <w:lang w:val="en-GB"/>
+              </w:rPr>
+              <w:t>99HR</w:t>
+            </w:r>
+            <w:r>
+              <w:rPr>
+                <w:rFonts w:cstheme="minorHAnsi"/>
+                <w:b/>
+                <w:bCs/>
+                <w:lang w:val="en-GB"/>
+              </w:rPr>
+              <w:t>K.</w:t>
             </w:r>
           </w:p>
         </w:tc>

</xml_diff>